<commit_message>
14 maret 2023, sebelum zuhur
</commit_message>
<xml_diff>
--- a/2021 DEBI TOMIKA/III. SISTEM INFORMASI DAN MULTIMEDIA/III.A. Sistem Informasi/1. III.A.1. Dokumen Usulan Pembangunan SICAKEP.docx
+++ b/2021 DEBI TOMIKA/III. SISTEM INFORMASI DAN MULTIMEDIA/III.A. Sistem Informasi/1. III.A.1. Dokumen Usulan Pembangunan SICAKEP.docx
@@ -2,6 +2,1131 @@
 <file path=word/document.xml><?xml version="1.0" encoding="utf-8"?>
 <w:document xmlns:wpc="http://schemas.microsoft.com/office/word/2010/wordprocessingCanvas" xmlns:cx="http://schemas.microsoft.com/office/drawing/2014/chartex" xmlns:cx1="http://schemas.microsoft.com/office/drawing/2015/9/8/chartex" xmlns:cx2="http://schemas.microsoft.com/office/drawing/2015/10/21/chartex" xmlns:cx3="http://schemas.microsoft.com/office/drawing/2016/5/9/chartex" xmlns:cx4="http://schemas.microsoft.com/office/drawing/2016/5/10/chartex" xmlns:cx5="http://schemas.microsoft.com/office/drawing/2016/5/11/chartex" xmlns:cx6="http://schemas.microsoft.com/office/drawing/2016/5/12/chartex" xmlns:cx7="http://schemas.microsoft.com/office/drawing/2016/5/13/chartex" xmlns:cx8="http://schemas.microsoft.com/office/drawing/2016/5/14/chartex" xmlns:mc="http://schemas.openxmlformats.org/markup-compatibility/2006" xmlns:aink="http://schemas.microsoft.com/office/drawing/2016/ink" xmlns:am3d="http://schemas.microsoft.com/office/drawing/2017/model3d" xmlns:o="urn:schemas-microsoft-com:office:office" xmlns:oel="http://schemas.microsoft.com/office/2019/extlst" xmlns:r="http://schemas.openxmlformats.org/officeDocument/2006/relationships" xmlns:m="http://schemas.openxmlformats.org/officeDocument/2006/math" xmlns:v="urn:schemas-microsoft-com:vml" xmlns:wp14="http://schemas.microsoft.com/office/word/2010/wordprocessingDrawing" xmlns:wp="http://schemas.openxmlformats.org/drawingml/2006/wordprocessingDrawing" xmlns:w10="urn:schemas-microsoft-com:office:word" xmlns:w="http://schemas.openxmlformats.org/wordprocessingml/2006/main" xmlns:w14="http://schemas.microsoft.com/office/word/2010/wordml" xmlns:w15="http://schemas.microsoft.com/office/word/2012/wordml" xmlns:w16cex="http://schemas.microsoft.com/office/word/2018/wordml/cex" xmlns:w16cid="http://schemas.microsoft.com/office/word/2016/wordml/cid" xmlns:w16="http://schemas.microsoft.com/office/word/2018/wordml" xmlns:w16sdtdh="http://schemas.microsoft.com/office/word/2020/wordml/sdtdatahash" xmlns:w16se="http://schemas.microsoft.com/office/word/2015/wordml/symex" xmlns:wpg="http://schemas.microsoft.com/office/word/2010/wordprocessingGroup" xmlns:wpi="http://schemas.microsoft.com/office/word/2010/wordprocessingInk" xmlns:wne="http://schemas.microsoft.com/office/word/2006/wordml" xmlns:wps="http://schemas.microsoft.com/office/word/2010/wordprocessingShape" mc:Ignorable="w14 w15 w16se w16cid w16 w16cex w16sdtdh wp14">
   <w:body>
+    <w:sdt>
+      <w:sdtPr>
+        <w:rPr>
+          <w:sz w:val="2"/>
+        </w:rPr>
+        <w:id w:val="1306894605"/>
+        <w:docPartObj>
+          <w:docPartGallery w:val="Cover Pages"/>
+          <w:docPartUnique/>
+        </w:docPartObj>
+      </w:sdtPr>
+      <w:sdtEndPr>
+        <w:rPr>
+          <w:rFonts w:eastAsiaTheme="minorHAnsi"/>
+          <w:b/>
+          <w:bCs/>
+          <w:noProof/>
+          <w:sz w:val="24"/>
+          <w:szCs w:val="24"/>
+          <w:lang w:val="en-ID"/>
+        </w:rPr>
+      </w:sdtEndPr>
+      <w:sdtContent>
+        <w:p>
+          <w:pPr>
+            <w:pStyle w:val="NoSpacing"/>
+            <w:rPr>
+              <w:sz w:val="2"/>
+            </w:rPr>
+          </w:pPr>
+        </w:p>
+        <w:p>
+          <w:r>
+            <mc:AlternateContent>
+              <mc:Choice Requires="wps">
+                <w:drawing>
+                  <wp:anchor distT="0" distB="0" distL="114300" distR="114300" simplePos="0" relativeHeight="251664384" behindDoc="0" locked="0" layoutInCell="1" allowOverlap="1" wp14:anchorId="5E3B6578" wp14:editId="27B08310">
+                    <wp:simplePos x="0" y="0"/>
+                    <wp:positionH relativeFrom="page">
+                      <wp:align>center</wp:align>
+                    </wp:positionH>
+                    <wp:positionV relativeFrom="margin">
+                      <wp:align>top</wp:align>
+                    </wp:positionV>
+                    <wp:extent cx="5943600" cy="914400"/>
+                    <wp:effectExtent l="0" t="0" r="0" b="3810"/>
+                    <wp:wrapNone/>
+                    <wp:docPr id="62" name="Text Box 62"/>
+                    <wp:cNvGraphicFramePr/>
+                    <a:graphic xmlns:a="http://schemas.openxmlformats.org/drawingml/2006/main">
+                      <a:graphicData uri="http://schemas.microsoft.com/office/word/2010/wordprocessingShape">
+                        <wps:wsp>
+                          <wps:cNvSpPr txBox="1"/>
+                          <wps:spPr>
+                            <a:xfrm>
+                              <a:off x="0" y="0"/>
+                              <a:ext cx="5943600" cy="914400"/>
+                            </a:xfrm>
+                            <a:prstGeom prst="rect">
+                              <a:avLst/>
+                            </a:prstGeom>
+                            <a:noFill/>
+                            <a:ln w="6350">
+                              <a:noFill/>
+                            </a:ln>
+                            <a:effectLst/>
+                          </wps:spPr>
+                          <wps:style>
+                            <a:lnRef idx="0">
+                              <a:schemeClr val="accent1"/>
+                            </a:lnRef>
+                            <a:fillRef idx="0">
+                              <a:schemeClr val="accent1"/>
+                            </a:fillRef>
+                            <a:effectRef idx="0">
+                              <a:schemeClr val="accent1"/>
+                            </a:effectRef>
+                            <a:fontRef idx="minor">
+                              <a:schemeClr val="dk1"/>
+                            </a:fontRef>
+                          </wps:style>
+                          <wps:txbx>
+                            <w:txbxContent>
+                              <w:p>
+                                <w:pPr>
+                                  <w:pStyle w:val="NoSpacing"/>
+                                  <w:rPr>
+                                    <w:rFonts w:asciiTheme="majorHAnsi" w:eastAsiaTheme="majorEastAsia" w:hAnsiTheme="majorHAnsi" w:cstheme="majorBidi"/>
+                                    <w:caps/>
+                                    <w:color w:val="8496B0" w:themeColor="text2" w:themeTint="99"/>
+                                    <w:sz w:val="68"/>
+                                    <w:szCs w:val="68"/>
+                                  </w:rPr>
+                                </w:pPr>
+                                <w:r>
+                                  <w:rPr>
+                                    <w:rFonts w:asciiTheme="majorHAnsi" w:eastAsiaTheme="majorEastAsia" w:hAnsiTheme="majorHAnsi" w:cstheme="majorBidi"/>
+                                    <w:caps/>
+                                    <w:color w:val="8496B0" w:themeColor="text2" w:themeTint="99"/>
+                                    <w:sz w:val="64"/>
+                                    <w:szCs w:val="64"/>
+                                  </w:rPr>
+                                  <w:t xml:space="preserve">iii.a.1 </w:t>
+                                </w:r>
+                                <w:sdt>
+                                  <w:sdtPr>
+                                    <w:rPr>
+                                      <w:rFonts w:asciiTheme="majorHAnsi" w:eastAsiaTheme="majorEastAsia" w:hAnsiTheme="majorHAnsi" w:cstheme="majorBidi"/>
+                                      <w:caps/>
+                                      <w:color w:val="8496B0" w:themeColor="text2" w:themeTint="99"/>
+                                      <w:sz w:val="64"/>
+                                      <w:szCs w:val="64"/>
+                                    </w:rPr>
+                                    <w:alias w:val="Title"/>
+                                    <w:tag w:val=""/>
+                                    <w:id w:val="797192764"/>
+                                    <w:dataBinding w:prefixMappings="xmlns:ns0='http://purl.org/dc/elements/1.1/' xmlns:ns1='http://schemas.openxmlformats.org/package/2006/metadata/core-properties' " w:xpath="/ns1:coreProperties[1]/ns0:title[1]" w:storeItemID="{6C3C8BC8-F283-45AE-878A-BAB7291924A1}"/>
+                                    <w:text/>
+                                  </w:sdtPr>
+                                  <w:sdtEndPr>
+                                    <w:rPr>
+                                      <w:sz w:val="68"/>
+                                      <w:szCs w:val="68"/>
+                                    </w:rPr>
+                                  </w:sdtEndPr>
+                                  <w:sdtContent>
+                                    <w:r>
+                                      <w:rPr>
+                                        <w:rFonts w:asciiTheme="majorHAnsi" w:eastAsiaTheme="majorEastAsia" w:hAnsiTheme="majorHAnsi" w:cstheme="majorBidi"/>
+                                        <w:caps/>
+                                        <w:color w:val="8496B0" w:themeColor="text2" w:themeTint="99"/>
+                                        <w:sz w:val="64"/>
+                                        <w:szCs w:val="64"/>
+                                      </w:rPr>
+                                      <w:t>dokumen usulan</w:t>
+                                    </w:r>
+                                  </w:sdtContent>
+                                </w:sdt>
+                              </w:p>
+                              <w:p>
+                                <w:pPr>
+                                  <w:pStyle w:val="NoSpacing"/>
+                                  <w:spacing w:before="120"/>
+                                  <w:rPr>
+                                    <w:color w:val="4472C4" w:themeColor="accent1"/>
+                                    <w:sz w:val="36"/>
+                                    <w:szCs w:val="36"/>
+                                  </w:rPr>
+                                </w:pPr>
+                                <w:sdt>
+                                  <w:sdtPr>
+                                    <w:rPr>
+                                      <w:color w:val="4472C4" w:themeColor="accent1"/>
+                                      <w:sz w:val="36"/>
+                                      <w:szCs w:val="36"/>
+                                    </w:rPr>
+                                    <w:alias w:val="Subtitle"/>
+                                    <w:tag w:val=""/>
+                                    <w:id w:val="2021743002"/>
+                                    <w:dataBinding w:prefixMappings="xmlns:ns0='http://purl.org/dc/elements/1.1/' xmlns:ns1='http://schemas.openxmlformats.org/package/2006/metadata/core-properties' " w:xpath="/ns1:coreProperties[1]/ns0:subject[1]" w:storeItemID="{6C3C8BC8-F283-45AE-878A-BAB7291924A1}"/>
+                                    <w:text/>
+                                  </w:sdtPr>
+                                  <w:sdtContent>
+                                    <w:r>
+                                      <w:rPr>
+                                        <w:color w:val="4472C4" w:themeColor="accent1"/>
+                                        <w:sz w:val="36"/>
+                                        <w:szCs w:val="36"/>
+                                      </w:rPr>
+                                      <w:t xml:space="preserve">Pembangunan Sistem Informasi Penilaian </w:t>
+                                    </w:r>
+                                    <w:r>
+                                      <w:rPr>
+                                        <w:color w:val="4472C4" w:themeColor="accent1"/>
+                                        <w:sz w:val="36"/>
+                                        <w:szCs w:val="36"/>
+                                      </w:rPr>
+                                      <w:t>Capaian Kinerja Pegawai</w:t>
+                                    </w:r>
+                                    <w:r>
+                                      <w:rPr>
+                                        <w:color w:val="4472C4" w:themeColor="accent1"/>
+                                        <w:sz w:val="36"/>
+                                        <w:szCs w:val="36"/>
+                                      </w:rPr>
+                                      <w:t xml:space="preserve"> (SICAKEP)</w:t>
+                                    </w:r>
+                                  </w:sdtContent>
+                                </w:sdt>
+                                <w:r>
+                                  <w:rPr>
+                                    <w:noProof/>
+                                  </w:rPr>
+                                  <w:t xml:space="preserve"> </w:t>
+                                </w:r>
+                              </w:p>
+                              <w:p/>
+                            </w:txbxContent>
+                          </wps:txbx>
+                          <wps:bodyPr rot="0" spcFirstLastPara="0" vertOverflow="overflow" horzOverflow="overflow" vert="horz" wrap="square" lIns="91440" tIns="45720" rIns="91440" bIns="45720" numCol="1" spcCol="0" rtlCol="0" fromWordArt="0" anchor="t" anchorCtr="0" forceAA="0" compatLnSpc="1">
+                            <a:prstTxWarp prst="textNoShape">
+                              <a:avLst/>
+                            </a:prstTxWarp>
+                            <a:spAutoFit/>
+                          </wps:bodyPr>
+                        </wps:wsp>
+                      </a:graphicData>
+                    </a:graphic>
+                    <wp14:sizeRelH relativeFrom="page">
+                      <wp14:pctWidth>76500</wp14:pctWidth>
+                    </wp14:sizeRelH>
+                  </wp:anchor>
+                </w:drawing>
+              </mc:Choice>
+              <mc:Fallback>
+                <w:pict>
+                  <v:shapetype w14:anchorId="5E3B6578" id="_x0000_t202" coordsize="21600,21600" o:spt="202" path="m,l,21600r21600,l21600,xe">
+                    <v:stroke joinstyle="miter"/>
+                    <v:path gradientshapeok="t" o:connecttype="rect"/>
+                  </v:shapetype>
+                  <v:shape id="Text Box 62" o:spid="_x0000_s1026" type="#_x0000_t202" style="position:absolute;margin-left:0;margin-top:0;width:468pt;height:1in;z-index:251664384;visibility:visible;mso-wrap-style:square;mso-width-percent:765;mso-wrap-distance-left:9pt;mso-wrap-distance-top:0;mso-wrap-distance-right:9pt;mso-wrap-distance-bottom:0;mso-position-horizontal:center;mso-position-horizontal-relative:page;mso-position-vertical:top;mso-position-vertical-relative:margin;mso-width-percent:765;mso-width-relative:page;v-text-anchor:top" o:gfxdata="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" filled="f" stroked="f" strokeweight=".5pt">
+                    <v:textbox style="mso-fit-shape-to-text:t">
+                      <w:txbxContent>
+                        <w:p>
+                          <w:pPr>
+                            <w:pStyle w:val="NoSpacing"/>
+                            <w:rPr>
+                              <w:rFonts w:asciiTheme="majorHAnsi" w:eastAsiaTheme="majorEastAsia" w:hAnsiTheme="majorHAnsi" w:cstheme="majorBidi"/>
+                              <w:caps/>
+                              <w:color w:val="8496B0" w:themeColor="text2" w:themeTint="99"/>
+                              <w:sz w:val="68"/>
+                              <w:szCs w:val="68"/>
+                            </w:rPr>
+                          </w:pPr>
+                          <w:r>
+                            <w:rPr>
+                              <w:rFonts w:asciiTheme="majorHAnsi" w:eastAsiaTheme="majorEastAsia" w:hAnsiTheme="majorHAnsi" w:cstheme="majorBidi"/>
+                              <w:caps/>
+                              <w:color w:val="8496B0" w:themeColor="text2" w:themeTint="99"/>
+                              <w:sz w:val="64"/>
+                              <w:szCs w:val="64"/>
+                            </w:rPr>
+                            <w:t xml:space="preserve">iii.a.1 </w:t>
+                          </w:r>
+                          <w:sdt>
+                            <w:sdtPr>
+                              <w:rPr>
+                                <w:rFonts w:asciiTheme="majorHAnsi" w:eastAsiaTheme="majorEastAsia" w:hAnsiTheme="majorHAnsi" w:cstheme="majorBidi"/>
+                                <w:caps/>
+                                <w:color w:val="8496B0" w:themeColor="text2" w:themeTint="99"/>
+                                <w:sz w:val="64"/>
+                                <w:szCs w:val="64"/>
+                              </w:rPr>
+                              <w:alias w:val="Title"/>
+                              <w:tag w:val=""/>
+                              <w:id w:val="797192764"/>
+                              <w:dataBinding w:prefixMappings="xmlns:ns0='http://purl.org/dc/elements/1.1/' xmlns:ns1='http://schemas.openxmlformats.org/package/2006/metadata/core-properties' " w:xpath="/ns1:coreProperties[1]/ns0:title[1]" w:storeItemID="{6C3C8BC8-F283-45AE-878A-BAB7291924A1}"/>
+                              <w:text/>
+                            </w:sdtPr>
+                            <w:sdtEndPr>
+                              <w:rPr>
+                                <w:sz w:val="68"/>
+                                <w:szCs w:val="68"/>
+                              </w:rPr>
+                            </w:sdtEndPr>
+                            <w:sdtContent>
+                              <w:r>
+                                <w:rPr>
+                                  <w:rFonts w:asciiTheme="majorHAnsi" w:eastAsiaTheme="majorEastAsia" w:hAnsiTheme="majorHAnsi" w:cstheme="majorBidi"/>
+                                  <w:caps/>
+                                  <w:color w:val="8496B0" w:themeColor="text2" w:themeTint="99"/>
+                                  <w:sz w:val="64"/>
+                                  <w:szCs w:val="64"/>
+                                </w:rPr>
+                                <w:t>dokumen usulan</w:t>
+                              </w:r>
+                            </w:sdtContent>
+                          </w:sdt>
+                        </w:p>
+                        <w:p>
+                          <w:pPr>
+                            <w:pStyle w:val="NoSpacing"/>
+                            <w:spacing w:before="120"/>
+                            <w:rPr>
+                              <w:color w:val="4472C4" w:themeColor="accent1"/>
+                              <w:sz w:val="36"/>
+                              <w:szCs w:val="36"/>
+                            </w:rPr>
+                          </w:pPr>
+                          <w:sdt>
+                            <w:sdtPr>
+                              <w:rPr>
+                                <w:color w:val="4472C4" w:themeColor="accent1"/>
+                                <w:sz w:val="36"/>
+                                <w:szCs w:val="36"/>
+                              </w:rPr>
+                              <w:alias w:val="Subtitle"/>
+                              <w:tag w:val=""/>
+                              <w:id w:val="2021743002"/>
+                              <w:dataBinding w:prefixMappings="xmlns:ns0='http://purl.org/dc/elements/1.1/' xmlns:ns1='http://schemas.openxmlformats.org/package/2006/metadata/core-properties' " w:xpath="/ns1:coreProperties[1]/ns0:subject[1]" w:storeItemID="{6C3C8BC8-F283-45AE-878A-BAB7291924A1}"/>
+                              <w:text/>
+                            </w:sdtPr>
+                            <w:sdtContent>
+                              <w:r>
+                                <w:rPr>
+                                  <w:color w:val="4472C4" w:themeColor="accent1"/>
+                                  <w:sz w:val="36"/>
+                                  <w:szCs w:val="36"/>
+                                </w:rPr>
+                                <w:t xml:space="preserve">Pembangunan Sistem Informasi Penilaian </w:t>
+                              </w:r>
+                              <w:r>
+                                <w:rPr>
+                                  <w:color w:val="4472C4" w:themeColor="accent1"/>
+                                  <w:sz w:val="36"/>
+                                  <w:szCs w:val="36"/>
+                                </w:rPr>
+                                <w:t>Capaian Kinerja Pegawai</w:t>
+                              </w:r>
+                              <w:r>
+                                <w:rPr>
+                                  <w:color w:val="4472C4" w:themeColor="accent1"/>
+                                  <w:sz w:val="36"/>
+                                  <w:szCs w:val="36"/>
+                                </w:rPr>
+                                <w:t xml:space="preserve"> (SICAKEP)</w:t>
+                              </w:r>
+                            </w:sdtContent>
+                          </w:sdt>
+                          <w:r>
+                            <w:rPr>
+                              <w:noProof/>
+                            </w:rPr>
+                            <w:t xml:space="preserve"> </w:t>
+                          </w:r>
+                        </w:p>
+                        <w:p/>
+                      </w:txbxContent>
+                    </v:textbox>
+                    <w10:wrap anchorx="page" anchory="margin"/>
+                  </v:shape>
+                </w:pict>
+              </mc:Fallback>
+            </mc:AlternateContent>
+          </w:r>
+          <w:r>
+            <w:rPr>
+              <w:color w:val="4472C4" w:themeColor="accent1"/>
+              <w:sz w:val="36"/>
+              <w:szCs w:val="36"/>
+            </w:rPr>
+            <mc:AlternateContent>
+              <mc:Choice Requires="wpg">
+                <w:drawing>
+                  <wp:anchor distT="0" distB="0" distL="114300" distR="114300" simplePos="0" relativeHeight="251663360" behindDoc="1" locked="0" layoutInCell="1" allowOverlap="1" wp14:anchorId="39A0C7D1" wp14:editId="681E6FF2">
+                    <wp:simplePos x="0" y="0"/>
+                    <mc:AlternateContent>
+                      <mc:Choice Requires="wp14">
+                        <wp:positionH relativeFrom="page">
+                          <wp14:pctPosHOffset>22000</wp14:pctPosHOffset>
+                        </wp:positionH>
+                      </mc:Choice>
+                      <mc:Fallback>
+                        <wp:positionH relativeFrom="page">
+                          <wp:posOffset>1709420</wp:posOffset>
+                        </wp:positionH>
+                      </mc:Fallback>
+                    </mc:AlternateContent>
+                    <mc:AlternateContent>
+                      <mc:Choice Requires="wp14">
+                        <wp:positionV relativeFrom="page">
+                          <wp14:pctPosVOffset>30000</wp14:pctPosVOffset>
+                        </wp:positionV>
+                      </mc:Choice>
+                      <mc:Fallback>
+                        <wp:positionV relativeFrom="page">
+                          <wp:posOffset>3017520</wp:posOffset>
+                        </wp:positionV>
+                      </mc:Fallback>
+                    </mc:AlternateContent>
+                    <wp:extent cx="5494369" cy="5696712"/>
+                    <wp:effectExtent l="0" t="0" r="0" b="3175"/>
+                    <wp:wrapNone/>
+                    <wp:docPr id="63" name="Group 2"/>
+                    <wp:cNvGraphicFramePr>
+                      <a:graphicFrameLocks xmlns:a="http://schemas.openxmlformats.org/drawingml/2006/main" noChangeAspect="1"/>
+                    </wp:cNvGraphicFramePr>
+                    <a:graphic xmlns:a="http://schemas.openxmlformats.org/drawingml/2006/main">
+                      <a:graphicData uri="http://schemas.microsoft.com/office/word/2010/wordprocessingGroup">
+                        <wpg:wgp>
+                          <wpg:cNvGrpSpPr>
+                            <a:grpSpLocks noChangeAspect="1"/>
+                          </wpg:cNvGrpSpPr>
+                          <wpg:grpSpPr>
+                            <a:xfrm>
+                              <a:off x="0" y="0"/>
+                              <a:ext cx="5494369" cy="5696712"/>
+                              <a:chOff x="0" y="0"/>
+                              <a:chExt cx="4329113" cy="4491038"/>
+                            </a:xfrm>
+                            <a:solidFill>
+                              <a:schemeClr val="tx2">
+                                <a:lumMod val="60000"/>
+                                <a:lumOff val="40000"/>
+                              </a:schemeClr>
+                            </a:solidFill>
+                          </wpg:grpSpPr>
+                          <wps:wsp>
+                            <wps:cNvPr id="64" name="Freeform 64"/>
+                            <wps:cNvSpPr>
+                              <a:spLocks/>
+                            </wps:cNvSpPr>
+                            <wps:spPr bwMode="auto">
+                              <a:xfrm>
+                                <a:off x="1501775" y="0"/>
+                                <a:ext cx="2827338" cy="2835275"/>
+                              </a:xfrm>
+                              <a:custGeom>
+                                <a:avLst/>
+                                <a:gdLst>
+                                  <a:gd name="T0" fmla="*/ 4 w 1781"/>
+                                  <a:gd name="T1" fmla="*/ 1786 h 1786"/>
+                                  <a:gd name="T2" fmla="*/ 0 w 1781"/>
+                                  <a:gd name="T3" fmla="*/ 1782 h 1786"/>
+                                  <a:gd name="T4" fmla="*/ 1776 w 1781"/>
+                                  <a:gd name="T5" fmla="*/ 0 h 1786"/>
+                                  <a:gd name="T6" fmla="*/ 1781 w 1781"/>
+                                  <a:gd name="T7" fmla="*/ 5 h 1786"/>
+                                  <a:gd name="T8" fmla="*/ 4 w 1781"/>
+                                  <a:gd name="T9" fmla="*/ 1786 h 1786"/>
+                                </a:gdLst>
+                                <a:ahLst/>
+                                <a:cxnLst>
+                                  <a:cxn ang="0">
+                                    <a:pos x="T0" y="T1"/>
+                                  </a:cxn>
+                                  <a:cxn ang="0">
+                                    <a:pos x="T2" y="T3"/>
+                                  </a:cxn>
+                                  <a:cxn ang="0">
+                                    <a:pos x="T4" y="T5"/>
+                                  </a:cxn>
+                                  <a:cxn ang="0">
+                                    <a:pos x="T6" y="T7"/>
+                                  </a:cxn>
+                                  <a:cxn ang="0">
+                                    <a:pos x="T8" y="T9"/>
+                                  </a:cxn>
+                                </a:cxnLst>
+                                <a:rect l="0" t="0" r="r" b="b"/>
+                                <a:pathLst>
+                                  <a:path w="1781" h="1786">
+                                    <a:moveTo>
+                                      <a:pt x="4" y="1786"/>
+                                    </a:moveTo>
+                                    <a:lnTo>
+                                      <a:pt x="0" y="1782"/>
+                                    </a:lnTo>
+                                    <a:lnTo>
+                                      <a:pt x="1776" y="0"/>
+                                    </a:lnTo>
+                                    <a:lnTo>
+                                      <a:pt x="1781" y="5"/>
+                                    </a:lnTo>
+                                    <a:lnTo>
+                                      <a:pt x="4" y="1786"/>
+                                    </a:lnTo>
+                                    <a:close/>
+                                  </a:path>
+                                </a:pathLst>
+                              </a:custGeom>
+                              <a:grpFill/>
+                              <a:ln>
+                                <a:noFill/>
+                              </a:ln>
+                              <a:extLst>
+                                <a:ext uri="{91240B29-F687-4F45-9708-019B960494DF}">
+                                  <a14:hiddenLine xmlns:a14="http://schemas.microsoft.com/office/drawing/2010/main" w="9525">
+                                    <a:solidFill>
+                                      <a:srgbClr val="000000"/>
+                                    </a:solidFill>
+                                    <a:round/>
+                                    <a:headEnd/>
+                                    <a:tailEnd/>
+                                  </a14:hiddenLine>
+                                </a:ext>
+                              </a:extLst>
+                            </wps:spPr>
+                            <wps:bodyPr vert="horz" wrap="square" lIns="91440" tIns="45720" rIns="91440" bIns="45720" numCol="1" anchor="t" anchorCtr="0" compatLnSpc="1">
+                              <a:prstTxWarp prst="textNoShape">
+                                <a:avLst/>
+                              </a:prstTxWarp>
+                            </wps:bodyPr>
+                          </wps:wsp>
+                          <wps:wsp>
+                            <wps:cNvPr id="65" name="Freeform 65"/>
+                            <wps:cNvSpPr>
+                              <a:spLocks/>
+                            </wps:cNvSpPr>
+                            <wps:spPr bwMode="auto">
+                              <a:xfrm>
+                                <a:off x="782637" y="227013"/>
+                                <a:ext cx="3546475" cy="3546475"/>
+                              </a:xfrm>
+                              <a:custGeom>
+                                <a:avLst/>
+                                <a:gdLst>
+                                  <a:gd name="T0" fmla="*/ 5 w 2234"/>
+                                  <a:gd name="T1" fmla="*/ 2234 h 2234"/>
+                                  <a:gd name="T2" fmla="*/ 0 w 2234"/>
+                                  <a:gd name="T3" fmla="*/ 2229 h 2234"/>
+                                  <a:gd name="T4" fmla="*/ 2229 w 2234"/>
+                                  <a:gd name="T5" fmla="*/ 0 h 2234"/>
+                                  <a:gd name="T6" fmla="*/ 2234 w 2234"/>
+                                  <a:gd name="T7" fmla="*/ 5 h 2234"/>
+                                  <a:gd name="T8" fmla="*/ 5 w 2234"/>
+                                  <a:gd name="T9" fmla="*/ 2234 h 2234"/>
+                                </a:gdLst>
+                                <a:ahLst/>
+                                <a:cxnLst>
+                                  <a:cxn ang="0">
+                                    <a:pos x="T0" y="T1"/>
+                                  </a:cxn>
+                                  <a:cxn ang="0">
+                                    <a:pos x="T2" y="T3"/>
+                                  </a:cxn>
+                                  <a:cxn ang="0">
+                                    <a:pos x="T4" y="T5"/>
+                                  </a:cxn>
+                                  <a:cxn ang="0">
+                                    <a:pos x="T6" y="T7"/>
+                                  </a:cxn>
+                                  <a:cxn ang="0">
+                                    <a:pos x="T8" y="T9"/>
+                                  </a:cxn>
+                                </a:cxnLst>
+                                <a:rect l="0" t="0" r="r" b="b"/>
+                                <a:pathLst>
+                                  <a:path w="2234" h="2234">
+                                    <a:moveTo>
+                                      <a:pt x="5" y="2234"/>
+                                    </a:moveTo>
+                                    <a:lnTo>
+                                      <a:pt x="0" y="2229"/>
+                                    </a:lnTo>
+                                    <a:lnTo>
+                                      <a:pt x="2229" y="0"/>
+                                    </a:lnTo>
+                                    <a:lnTo>
+                                      <a:pt x="2234" y="5"/>
+                                    </a:lnTo>
+                                    <a:lnTo>
+                                      <a:pt x="5" y="2234"/>
+                                    </a:lnTo>
+                                    <a:close/>
+                                  </a:path>
+                                </a:pathLst>
+                              </a:custGeom>
+                              <a:grpFill/>
+                              <a:ln>
+                                <a:noFill/>
+                              </a:ln>
+                              <a:extLst>
+                                <a:ext uri="{91240B29-F687-4F45-9708-019B960494DF}">
+                                  <a14:hiddenLine xmlns:a14="http://schemas.microsoft.com/office/drawing/2010/main" w="9525">
+                                    <a:solidFill>
+                                      <a:srgbClr val="000000"/>
+                                    </a:solidFill>
+                                    <a:round/>
+                                    <a:headEnd/>
+                                    <a:tailEnd/>
+                                  </a14:hiddenLine>
+                                </a:ext>
+                              </a:extLst>
+                            </wps:spPr>
+                            <wps:bodyPr vert="horz" wrap="square" lIns="91440" tIns="45720" rIns="91440" bIns="45720" numCol="1" anchor="t" anchorCtr="0" compatLnSpc="1">
+                              <a:prstTxWarp prst="textNoShape">
+                                <a:avLst/>
+                              </a:prstTxWarp>
+                            </wps:bodyPr>
+                          </wps:wsp>
+                          <wps:wsp>
+                            <wps:cNvPr id="66" name="Freeform 66"/>
+                            <wps:cNvSpPr>
+                              <a:spLocks/>
+                            </wps:cNvSpPr>
+                            <wps:spPr bwMode="auto">
+                              <a:xfrm>
+                                <a:off x="841375" y="109538"/>
+                                <a:ext cx="3487738" cy="3487738"/>
+                              </a:xfrm>
+                              <a:custGeom>
+                                <a:avLst/>
+                                <a:gdLst>
+                                  <a:gd name="T0" fmla="*/ 9 w 2197"/>
+                                  <a:gd name="T1" fmla="*/ 2197 h 2197"/>
+                                  <a:gd name="T2" fmla="*/ 0 w 2197"/>
+                                  <a:gd name="T3" fmla="*/ 2193 h 2197"/>
+                                  <a:gd name="T4" fmla="*/ 2188 w 2197"/>
+                                  <a:gd name="T5" fmla="*/ 0 h 2197"/>
+                                  <a:gd name="T6" fmla="*/ 2197 w 2197"/>
+                                  <a:gd name="T7" fmla="*/ 10 h 2197"/>
+                                  <a:gd name="T8" fmla="*/ 9 w 2197"/>
+                                  <a:gd name="T9" fmla="*/ 2197 h 2197"/>
+                                </a:gdLst>
+                                <a:ahLst/>
+                                <a:cxnLst>
+                                  <a:cxn ang="0">
+                                    <a:pos x="T0" y="T1"/>
+                                  </a:cxn>
+                                  <a:cxn ang="0">
+                                    <a:pos x="T2" y="T3"/>
+                                  </a:cxn>
+                                  <a:cxn ang="0">
+                                    <a:pos x="T4" y="T5"/>
+                                  </a:cxn>
+                                  <a:cxn ang="0">
+                                    <a:pos x="T6" y="T7"/>
+                                  </a:cxn>
+                                  <a:cxn ang="0">
+                                    <a:pos x="T8" y="T9"/>
+                                  </a:cxn>
+                                </a:cxnLst>
+                                <a:rect l="0" t="0" r="r" b="b"/>
+                                <a:pathLst>
+                                  <a:path w="2197" h="2197">
+                                    <a:moveTo>
+                                      <a:pt x="9" y="2197"/>
+                                    </a:moveTo>
+                                    <a:lnTo>
+                                      <a:pt x="0" y="2193"/>
+                                    </a:lnTo>
+                                    <a:lnTo>
+                                      <a:pt x="2188" y="0"/>
+                                    </a:lnTo>
+                                    <a:lnTo>
+                                      <a:pt x="2197" y="10"/>
+                                    </a:lnTo>
+                                    <a:lnTo>
+                                      <a:pt x="9" y="2197"/>
+                                    </a:lnTo>
+                                    <a:close/>
+                                  </a:path>
+                                </a:pathLst>
+                              </a:custGeom>
+                              <a:grpFill/>
+                              <a:ln>
+                                <a:noFill/>
+                              </a:ln>
+                              <a:extLst>
+                                <a:ext uri="{91240B29-F687-4F45-9708-019B960494DF}">
+                                  <a14:hiddenLine xmlns:a14="http://schemas.microsoft.com/office/drawing/2010/main" w="9525">
+                                    <a:solidFill>
+                                      <a:srgbClr val="000000"/>
+                                    </a:solidFill>
+                                    <a:round/>
+                                    <a:headEnd/>
+                                    <a:tailEnd/>
+                                  </a14:hiddenLine>
+                                </a:ext>
+                              </a:extLst>
+                            </wps:spPr>
+                            <wps:bodyPr vert="horz" wrap="square" lIns="91440" tIns="45720" rIns="91440" bIns="45720" numCol="1" anchor="t" anchorCtr="0" compatLnSpc="1">
+                              <a:prstTxWarp prst="textNoShape">
+                                <a:avLst/>
+                              </a:prstTxWarp>
+                            </wps:bodyPr>
+                          </wps:wsp>
+                          <wps:wsp>
+                            <wps:cNvPr id="67" name="Freeform 67"/>
+                            <wps:cNvSpPr>
+                              <a:spLocks/>
+                            </wps:cNvSpPr>
+                            <wps:spPr bwMode="auto">
+                              <a:xfrm>
+                                <a:off x="1216025" y="498475"/>
+                                <a:ext cx="3113088" cy="3121025"/>
+                              </a:xfrm>
+                              <a:custGeom>
+                                <a:avLst/>
+                                <a:gdLst>
+                                  <a:gd name="T0" fmla="*/ 9 w 1961"/>
+                                  <a:gd name="T1" fmla="*/ 1966 h 1966"/>
+                                  <a:gd name="T2" fmla="*/ 0 w 1961"/>
+                                  <a:gd name="T3" fmla="*/ 1957 h 1966"/>
+                                  <a:gd name="T4" fmla="*/ 1952 w 1961"/>
+                                  <a:gd name="T5" fmla="*/ 0 h 1966"/>
+                                  <a:gd name="T6" fmla="*/ 1961 w 1961"/>
+                                  <a:gd name="T7" fmla="*/ 9 h 1966"/>
+                                  <a:gd name="T8" fmla="*/ 9 w 1961"/>
+                                  <a:gd name="T9" fmla="*/ 1966 h 1966"/>
+                                </a:gdLst>
+                                <a:ahLst/>
+                                <a:cxnLst>
+                                  <a:cxn ang="0">
+                                    <a:pos x="T0" y="T1"/>
+                                  </a:cxn>
+                                  <a:cxn ang="0">
+                                    <a:pos x="T2" y="T3"/>
+                                  </a:cxn>
+                                  <a:cxn ang="0">
+                                    <a:pos x="T4" y="T5"/>
+                                  </a:cxn>
+                                  <a:cxn ang="0">
+                                    <a:pos x="T6" y="T7"/>
+                                  </a:cxn>
+                                  <a:cxn ang="0">
+                                    <a:pos x="T8" y="T9"/>
+                                  </a:cxn>
+                                </a:cxnLst>
+                                <a:rect l="0" t="0" r="r" b="b"/>
+                                <a:pathLst>
+                                  <a:path w="1961" h="1966">
+                                    <a:moveTo>
+                                      <a:pt x="9" y="1966"/>
+                                    </a:moveTo>
+                                    <a:lnTo>
+                                      <a:pt x="0" y="1957"/>
+                                    </a:lnTo>
+                                    <a:lnTo>
+                                      <a:pt x="1952" y="0"/>
+                                    </a:lnTo>
+                                    <a:lnTo>
+                                      <a:pt x="1961" y="9"/>
+                                    </a:lnTo>
+                                    <a:lnTo>
+                                      <a:pt x="9" y="1966"/>
+                                    </a:lnTo>
+                                    <a:close/>
+                                  </a:path>
+                                </a:pathLst>
+                              </a:custGeom>
+                              <a:grpFill/>
+                              <a:ln>
+                                <a:noFill/>
+                              </a:ln>
+                              <a:extLst>
+                                <a:ext uri="{91240B29-F687-4F45-9708-019B960494DF}">
+                                  <a14:hiddenLine xmlns:a14="http://schemas.microsoft.com/office/drawing/2010/main" w="9525">
+                                    <a:solidFill>
+                                      <a:srgbClr val="000000"/>
+                                    </a:solidFill>
+                                    <a:round/>
+                                    <a:headEnd/>
+                                    <a:tailEnd/>
+                                  </a14:hiddenLine>
+                                </a:ext>
+                              </a:extLst>
+                            </wps:spPr>
+                            <wps:bodyPr vert="horz" wrap="square" lIns="91440" tIns="45720" rIns="91440" bIns="45720" numCol="1" anchor="t" anchorCtr="0" compatLnSpc="1">
+                              <a:prstTxWarp prst="textNoShape">
+                                <a:avLst/>
+                              </a:prstTxWarp>
+                            </wps:bodyPr>
+                          </wps:wsp>
+                          <wps:wsp>
+                            <wps:cNvPr id="68" name="Freeform 68"/>
+                            <wps:cNvSpPr>
+                              <a:spLocks/>
+                            </wps:cNvSpPr>
+                            <wps:spPr bwMode="auto">
+                              <a:xfrm>
+                                <a:off x="0" y="153988"/>
+                                <a:ext cx="4329113" cy="4337050"/>
+                              </a:xfrm>
+                              <a:custGeom>
+                                <a:avLst/>
+                                <a:gdLst>
+                                  <a:gd name="T0" fmla="*/ 0 w 2727"/>
+                                  <a:gd name="T1" fmla="*/ 2732 h 2732"/>
+                                  <a:gd name="T2" fmla="*/ 0 w 2727"/>
+                                  <a:gd name="T3" fmla="*/ 2728 h 2732"/>
+                                  <a:gd name="T4" fmla="*/ 2722 w 2727"/>
+                                  <a:gd name="T5" fmla="*/ 0 h 2732"/>
+                                  <a:gd name="T6" fmla="*/ 2727 w 2727"/>
+                                  <a:gd name="T7" fmla="*/ 5 h 2732"/>
+                                  <a:gd name="T8" fmla="*/ 0 w 2727"/>
+                                  <a:gd name="T9" fmla="*/ 2732 h 2732"/>
+                                </a:gdLst>
+                                <a:ahLst/>
+                                <a:cxnLst>
+                                  <a:cxn ang="0">
+                                    <a:pos x="T0" y="T1"/>
+                                  </a:cxn>
+                                  <a:cxn ang="0">
+                                    <a:pos x="T2" y="T3"/>
+                                  </a:cxn>
+                                  <a:cxn ang="0">
+                                    <a:pos x="T4" y="T5"/>
+                                  </a:cxn>
+                                  <a:cxn ang="0">
+                                    <a:pos x="T6" y="T7"/>
+                                  </a:cxn>
+                                  <a:cxn ang="0">
+                                    <a:pos x="T8" y="T9"/>
+                                  </a:cxn>
+                                </a:cxnLst>
+                                <a:rect l="0" t="0" r="r" b="b"/>
+                                <a:pathLst>
+                                  <a:path w="2727" h="2732">
+                                    <a:moveTo>
+                                      <a:pt x="0" y="2732"/>
+                                    </a:moveTo>
+                                    <a:lnTo>
+                                      <a:pt x="0" y="2728"/>
+                                    </a:lnTo>
+                                    <a:lnTo>
+                                      <a:pt x="2722" y="0"/>
+                                    </a:lnTo>
+                                    <a:lnTo>
+                                      <a:pt x="2727" y="5"/>
+                                    </a:lnTo>
+                                    <a:lnTo>
+                                      <a:pt x="0" y="2732"/>
+                                    </a:lnTo>
+                                    <a:close/>
+                                  </a:path>
+                                </a:pathLst>
+                              </a:custGeom>
+                              <a:grpFill/>
+                              <a:ln>
+                                <a:noFill/>
+                              </a:ln>
+                              <a:extLst>
+                                <a:ext uri="{91240B29-F687-4F45-9708-019B960494DF}">
+                                  <a14:hiddenLine xmlns:a14="http://schemas.microsoft.com/office/drawing/2010/main" w="9525">
+                                    <a:solidFill>
+                                      <a:srgbClr val="000000"/>
+                                    </a:solidFill>
+                                    <a:round/>
+                                    <a:headEnd/>
+                                    <a:tailEnd/>
+                                  </a14:hiddenLine>
+                                </a:ext>
+                              </a:extLst>
+                            </wps:spPr>
+                            <wps:bodyPr vert="horz" wrap="square" lIns="91440" tIns="45720" rIns="91440" bIns="45720" numCol="1" anchor="t" anchorCtr="0" compatLnSpc="1">
+                              <a:prstTxWarp prst="textNoShape">
+                                <a:avLst/>
+                              </a:prstTxWarp>
+                            </wps:bodyPr>
+                          </wps:wsp>
+                        </wpg:wgp>
+                      </a:graphicData>
+                    </a:graphic>
+                    <wp14:sizeRelH relativeFrom="page">
+                      <wp14:pctWidth>70600</wp14:pctWidth>
+                    </wp14:sizeRelH>
+                    <wp14:sizeRelV relativeFrom="page">
+                      <wp14:pctHeight>56600</wp14:pctHeight>
+                    </wp14:sizeRelV>
+                  </wp:anchor>
+                </w:drawing>
+              </mc:Choice>
+              <mc:Fallback>
+                <w:pict>
+                  <v:group w14:anchorId="3F6EAAC8" id="Group 2" o:spid="_x0000_s1026" style="position:absolute;margin-left:0;margin-top:0;width:432.65pt;height:448.55pt;z-index:-251653120;mso-width-percent:706;mso-height-percent:566;mso-left-percent:220;mso-top-percent:300;mso-position-horizontal-relative:page;mso-position-vertical-relative:page;mso-width-percent:706;mso-height-percent:566;mso-left-percent:220;mso-top-percent:300" coordsize="43291,44910" o:gfxdata="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">
+                    <o:lock v:ext="edit" aspectratio="t"/>
+                    <v:shape id="Freeform 64" o:spid="_x0000_s1027" style="position:absolute;left:15017;width:28274;height:28352;visibility:visible;mso-wrap-style:square;v-text-anchor:top" coordsize="1781,1786" o:gfxdata="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" path="m4,1786l,1782,1776,r5,5l4,1786xe" filled="f" stroked="f">
+                      <v:path arrowok="t" o:connecttype="custom" o:connectlocs="6350,2835275;0,2828925;2819400,0;2827338,7938;6350,2835275" o:connectangles="0,0,0,0,0"/>
+                    </v:shape>
+                    <v:shape id="Freeform 65" o:spid="_x0000_s1028" style="position:absolute;left:7826;top:2270;width:35465;height:35464;visibility:visible;mso-wrap-style:square;v-text-anchor:top" coordsize="2234,2234" o:gfxdata="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" path="m5,2234l,2229,2229,r5,5l5,2234xe" filled="f" stroked="f">
+                      <v:path arrowok="t" o:connecttype="custom" o:connectlocs="7938,3546475;0,3538538;3538538,0;3546475,7938;7938,3546475" o:connectangles="0,0,0,0,0"/>
+                    </v:shape>
+                    <v:shape id="Freeform 66" o:spid="_x0000_s1029" style="position:absolute;left:8413;top:1095;width:34878;height:34877;visibility:visible;mso-wrap-style:square;v-text-anchor:top" coordsize="2197,2197" o:gfxdata="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" path="m9,2197l,2193,2188,r9,10l9,2197xe" filled="f" stroked="f">
+                      <v:path arrowok="t" o:connecttype="custom" o:connectlocs="14288,3487738;0,3481388;3473450,0;3487738,15875;14288,3487738" o:connectangles="0,0,0,0,0"/>
+                    </v:shape>
+                    <v:shape id="Freeform 67" o:spid="_x0000_s1030" style="position:absolute;left:12160;top:4984;width:31131;height:31211;visibility:visible;mso-wrap-style:square;v-text-anchor:top" coordsize="1961,1966" o:gfxdata="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" path="m9,1966l,1957,1952,r9,9l9,1966xe" filled="f" stroked="f">
+                      <v:path arrowok="t" o:connecttype="custom" o:connectlocs="14288,3121025;0,3106738;3098800,0;3113088,14288;14288,3121025" o:connectangles="0,0,0,0,0"/>
+                    </v:shape>
+                    <v:shape id="Freeform 68" o:spid="_x0000_s1031" style="position:absolute;top:1539;width:43291;height:43371;visibility:visible;mso-wrap-style:square;v-text-anchor:top" coordsize="2727,2732" o:gfxdata="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" path="m,2732r,-4l2722,r5,5l,2732xe" filled="f" stroked="f">
+                      <v:path arrowok="t" o:connecttype="custom" o:connectlocs="0,4337050;0,4330700;4321175,0;4329113,7938;0,4337050" o:connectangles="0,0,0,0,0"/>
+                    </v:shape>
+                    <w10:wrap anchorx="page" anchory="page"/>
+                  </v:group>
+                </w:pict>
+              </mc:Fallback>
+            </mc:AlternateContent>
+          </w:r>
+          <w:r>
+            <mc:AlternateContent>
+              <mc:Choice Requires="wps">
+                <w:drawing>
+                  <wp:anchor distT="0" distB="0" distL="114300" distR="114300" simplePos="0" relativeHeight="251662336" behindDoc="0" locked="0" layoutInCell="1" allowOverlap="1" wp14:anchorId="72B97AA4" wp14:editId="50A2DCB7">
+                    <wp:simplePos x="0" y="0"/>
+                    <wp:positionH relativeFrom="page">
+                      <wp:align>center</wp:align>
+                    </wp:positionH>
+                    <wp:positionV relativeFrom="margin">
+                      <wp:align>bottom</wp:align>
+                    </wp:positionV>
+                    <wp:extent cx="5943600" cy="374904"/>
+                    <wp:effectExtent l="0" t="0" r="0" b="2540"/>
+                    <wp:wrapNone/>
+                    <wp:docPr id="69" name="Text Box 69"/>
+                    <wp:cNvGraphicFramePr/>
+                    <a:graphic xmlns:a="http://schemas.openxmlformats.org/drawingml/2006/main">
+                      <a:graphicData uri="http://schemas.microsoft.com/office/word/2010/wordprocessingShape">
+                        <wps:wsp>
+                          <wps:cNvSpPr txBox="1"/>
+                          <wps:spPr>
+                            <a:xfrm>
+                              <a:off x="0" y="0"/>
+                              <a:ext cx="5943600" cy="374904"/>
+                            </a:xfrm>
+                            <a:prstGeom prst="rect">
+                              <a:avLst/>
+                            </a:prstGeom>
+                            <a:noFill/>
+                            <a:ln w="6350">
+                              <a:noFill/>
+                            </a:ln>
+                            <a:effectLst/>
+                          </wps:spPr>
+                          <wps:style>
+                            <a:lnRef idx="0">
+                              <a:schemeClr val="accent1"/>
+                            </a:lnRef>
+                            <a:fillRef idx="0">
+                              <a:schemeClr val="accent1"/>
+                            </a:fillRef>
+                            <a:effectRef idx="0">
+                              <a:schemeClr val="accent1"/>
+                            </a:effectRef>
+                            <a:fontRef idx="minor">
+                              <a:schemeClr val="dk1"/>
+                            </a:fontRef>
+                          </wps:style>
+                          <wps:txbx>
+                            <w:txbxContent>
+                              <w:p>
+                                <w:pPr>
+                                  <w:pStyle w:val="NoSpacing"/>
+                                  <w:jc w:val="right"/>
+                                  <w:rPr>
+                                    <w:color w:val="4472C4" w:themeColor="accent1"/>
+                                    <w:sz w:val="36"/>
+                                    <w:szCs w:val="36"/>
+                                  </w:rPr>
+                                </w:pPr>
+                                <w:sdt>
+                                  <w:sdtPr>
+                                    <w:rPr>
+                                      <w:color w:val="4472C4" w:themeColor="accent1"/>
+                                      <w:sz w:val="36"/>
+                                      <w:szCs w:val="36"/>
+                                    </w:rPr>
+                                    <w:alias w:val="School"/>
+                                    <w:tag w:val="School"/>
+                                    <w:id w:val="1850680582"/>
+                                    <w:dataBinding w:prefixMappings="xmlns:ns0='http://schemas.openxmlformats.org/officeDocument/2006/extended-properties' " w:xpath="/ns0:Properties[1]/ns0:Company[1]" w:storeItemID="{6668398D-A668-4E3E-A5EB-62B293D839F1}"/>
+                                    <w:text/>
+                                  </w:sdtPr>
+                                  <w:sdtContent>
+                                    <w:r>
+                                      <w:rPr>
+                                        <w:color w:val="4472C4" w:themeColor="accent1"/>
+                                        <w:sz w:val="36"/>
+                                        <w:szCs w:val="36"/>
+                                      </w:rPr>
+                                      <w:t>BPS Kabupaten Kuantan Singingi</w:t>
+                                    </w:r>
+                                  </w:sdtContent>
+                                </w:sdt>
+                              </w:p>
+                              <w:sdt>
+                                <w:sdtPr>
+                                  <w:rPr>
+                                    <w:color w:val="4472C4" w:themeColor="accent1"/>
+                                    <w:sz w:val="36"/>
+                                    <w:szCs w:val="36"/>
+                                  </w:rPr>
+                                  <w:alias w:val="Course"/>
+                                  <w:tag w:val="Course"/>
+                                  <w:id w:val="1717703537"/>
+                                  <w:dataBinding w:prefixMappings="xmlns:ns0='http://purl.org/dc/elements/1.1/' xmlns:ns1='http://schemas.openxmlformats.org/package/2006/metadata/core-properties' " w:xpath="/ns1:coreProperties[1]/ns1:category[1]" w:storeItemID="{6C3C8BC8-F283-45AE-878A-BAB7291924A1}"/>
+                                  <w:text/>
+                                </w:sdtPr>
+                                <w:sdtContent>
+                                  <w:p>
+                                    <w:pPr>
+                                      <w:pStyle w:val="NoSpacing"/>
+                                      <w:jc w:val="right"/>
+                                      <w:rPr>
+                                        <w:color w:val="4472C4" w:themeColor="accent1"/>
+                                        <w:sz w:val="36"/>
+                                        <w:szCs w:val="36"/>
+                                      </w:rPr>
+                                    </w:pPr>
+                                    <w:r>
+                                      <w:rPr>
+                                        <w:color w:val="4472C4" w:themeColor="accent1"/>
+                                        <w:sz w:val="36"/>
+                                        <w:szCs w:val="36"/>
+                                      </w:rPr>
+                                      <w:t>2021</w:t>
+                                    </w:r>
+                                  </w:p>
+                                </w:sdtContent>
+                              </w:sdt>
+                            </w:txbxContent>
+                          </wps:txbx>
+                          <wps:bodyPr rot="0" spcFirstLastPara="0" vertOverflow="overflow" horzOverflow="overflow" vert="horz" wrap="square" lIns="0" tIns="0" rIns="0" bIns="0" numCol="1" spcCol="0" rtlCol="0" fromWordArt="0" anchor="b" anchorCtr="0" forceAA="0" compatLnSpc="1">
+                            <a:prstTxWarp prst="textNoShape">
+                              <a:avLst/>
+                            </a:prstTxWarp>
+                            <a:spAutoFit/>
+                          </wps:bodyPr>
+                        </wps:wsp>
+                      </a:graphicData>
+                    </a:graphic>
+                    <wp14:sizeRelH relativeFrom="page">
+                      <wp14:pctWidth>76500</wp14:pctWidth>
+                    </wp14:sizeRelH>
+                    <wp14:sizeRelV relativeFrom="margin">
+                      <wp14:pctHeight>0</wp14:pctHeight>
+                    </wp14:sizeRelV>
+                  </wp:anchor>
+                </w:drawing>
+              </mc:Choice>
+              <mc:Fallback>
+                <w:pict>
+                  <v:shape w14:anchorId="72B97AA4" id="Text Box 69" o:spid="_x0000_s1027" type="#_x0000_t202" style="position:absolute;margin-left:0;margin-top:0;width:468pt;height:29.5pt;z-index:251662336;visibility:visible;mso-wrap-style:square;mso-width-percent:765;mso-height-percent:0;mso-wrap-distance-left:9pt;mso-wrap-distance-top:0;mso-wrap-distance-right:9pt;mso-wrap-distance-bottom:0;mso-position-horizontal:center;mso-position-horizontal-relative:page;mso-position-vertical:bottom;mso-position-vertical-relative:margin;mso-width-percent:765;mso-height-percent:0;mso-width-relative:page;mso-height-relative:margin;v-text-anchor:bottom" o:gfxdata="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" filled="f" stroked="f" strokeweight=".5pt">
+                    <v:textbox style="mso-fit-shape-to-text:t" inset="0,0,0,0">
+                      <w:txbxContent>
+                        <w:p>
+                          <w:pPr>
+                            <w:pStyle w:val="NoSpacing"/>
+                            <w:jc w:val="right"/>
+                            <w:rPr>
+                              <w:color w:val="4472C4" w:themeColor="accent1"/>
+                              <w:sz w:val="36"/>
+                              <w:szCs w:val="36"/>
+                            </w:rPr>
+                          </w:pPr>
+                          <w:sdt>
+                            <w:sdtPr>
+                              <w:rPr>
+                                <w:color w:val="4472C4" w:themeColor="accent1"/>
+                                <w:sz w:val="36"/>
+                                <w:szCs w:val="36"/>
+                              </w:rPr>
+                              <w:alias w:val="School"/>
+                              <w:tag w:val="School"/>
+                              <w:id w:val="1850680582"/>
+                              <w:dataBinding w:prefixMappings="xmlns:ns0='http://schemas.openxmlformats.org/officeDocument/2006/extended-properties' " w:xpath="/ns0:Properties[1]/ns0:Company[1]" w:storeItemID="{6668398D-A668-4E3E-A5EB-62B293D839F1}"/>
+                              <w:text/>
+                            </w:sdtPr>
+                            <w:sdtContent>
+                              <w:r>
+                                <w:rPr>
+                                  <w:color w:val="4472C4" w:themeColor="accent1"/>
+                                  <w:sz w:val="36"/>
+                                  <w:szCs w:val="36"/>
+                                </w:rPr>
+                                <w:t>BPS Kabupaten Kuantan Singingi</w:t>
+                              </w:r>
+                            </w:sdtContent>
+                          </w:sdt>
+                        </w:p>
+                        <w:sdt>
+                          <w:sdtPr>
+                            <w:rPr>
+                              <w:color w:val="4472C4" w:themeColor="accent1"/>
+                              <w:sz w:val="36"/>
+                              <w:szCs w:val="36"/>
+                            </w:rPr>
+                            <w:alias w:val="Course"/>
+                            <w:tag w:val="Course"/>
+                            <w:id w:val="1717703537"/>
+                            <w:dataBinding w:prefixMappings="xmlns:ns0='http://purl.org/dc/elements/1.1/' xmlns:ns1='http://schemas.openxmlformats.org/package/2006/metadata/core-properties' " w:xpath="/ns1:coreProperties[1]/ns1:category[1]" w:storeItemID="{6C3C8BC8-F283-45AE-878A-BAB7291924A1}"/>
+                            <w:text/>
+                          </w:sdtPr>
+                          <w:sdtContent>
+                            <w:p>
+                              <w:pPr>
+                                <w:pStyle w:val="NoSpacing"/>
+                                <w:jc w:val="right"/>
+                                <w:rPr>
+                                  <w:color w:val="4472C4" w:themeColor="accent1"/>
+                                  <w:sz w:val="36"/>
+                                  <w:szCs w:val="36"/>
+                                </w:rPr>
+                              </w:pPr>
+                              <w:r>
+                                <w:rPr>
+                                  <w:color w:val="4472C4" w:themeColor="accent1"/>
+                                  <w:sz w:val="36"/>
+                                  <w:szCs w:val="36"/>
+                                </w:rPr>
+                                <w:t>2021</w:t>
+                              </w:r>
+                            </w:p>
+                          </w:sdtContent>
+                        </w:sdt>
+                      </w:txbxContent>
+                    </v:textbox>
+                    <w10:wrap anchorx="page" anchory="margin"/>
+                  </v:shape>
+                </w:pict>
+              </mc:Fallback>
+            </mc:AlternateContent>
+          </w:r>
+        </w:p>
+        <w:p>
+          <w:pPr>
+            <w:rPr>
+              <w:b/>
+              <w:bCs/>
+              <w:sz w:val="24"/>
+              <w:szCs w:val="24"/>
+            </w:rPr>
+          </w:pPr>
+          <w:r>
+            <w:rPr>
+              <w:b/>
+              <w:bCs/>
+              <w:sz w:val="24"/>
+              <w:szCs w:val="24"/>
+            </w:rPr>
+            <w:br w:type="page"/>
+          </w:r>
+        </w:p>
+      </w:sdtContent>
+    </w:sdt>
     <w:p>
       <w:pPr>
         <w:pStyle w:val="ListParagraph"/>
@@ -24,6 +1149,7 @@
           <w:sz w:val="24"/>
           <w:szCs w:val="24"/>
         </w:rPr>
+        <w:lastRenderedPageBreak/>
         <w:t>Identifikasi Masalah</w:t>
       </w:r>
     </w:p>
@@ -364,11 +1490,7 @@
           </mc:Choice>
           <mc:Fallback>
             <w:pict>
-              <v:shapetype w14:anchorId="43A09180" id="_x0000_t202" coordsize="21600,21600" o:spt="202" path="m,l,21600r21600,l21600,xe">
-                <v:stroke joinstyle="miter"/>
-                <v:path gradientshapeok="t" o:connecttype="rect"/>
-              </v:shapetype>
-              <v:shape id="Text Box 4" o:spid="_x0000_s1026" type="#_x0000_t202" style="position:absolute;left:0;text-align:left;margin-left:168.75pt;margin-top:157.65pt;width:59.15pt;height:27.05pt;z-index:251660288;visibility:visible;mso-wrap-style:square;mso-width-percent:0;mso-height-percent:0;mso-wrap-distance-left:9pt;mso-wrap-distance-top:0;mso-wrap-distance-right:9pt;mso-wrap-distance-bottom:0;mso-position-horizontal:absolute;mso-position-horizontal-relative:text;mso-position-vertical:absolute;mso-position-vertical-relative:text;mso-width-percent:0;mso-height-percent:0;mso-width-relative:margin;mso-height-relative:margin;v-text-anchor:top" o:gfxdata="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" fillcolor="white [3201]" stroked="f" strokeweight=".5pt">
+              <v:shape w14:anchorId="43A09180" id="Text Box 4" o:spid="_x0000_s1028" type="#_x0000_t202" style="position:absolute;left:0;text-align:left;margin-left:168.75pt;margin-top:157.65pt;width:59.15pt;height:27.05pt;z-index:251660288;visibility:visible;mso-wrap-style:square;mso-width-percent:0;mso-height-percent:0;mso-wrap-distance-left:9pt;mso-wrap-distance-top:0;mso-wrap-distance-right:9pt;mso-wrap-distance-bottom:0;mso-position-horizontal:absolute;mso-position-horizontal-relative:text;mso-position-vertical:absolute;mso-position-vertical-relative:text;mso-width-percent:0;mso-height-percent:0;mso-width-relative:margin;mso-height-relative:margin;v-text-anchor:top" o:gfxdata="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" fillcolor="white [3201]" stroked="f" strokeweight=".5pt">
                 <v:textbox>
                   <w:txbxContent>
                     <w:p>
@@ -1746,10 +2868,10 @@
             <v:path o:extrusionok="f" gradientshapeok="t" o:connecttype="rect"/>
             <o:lock v:ext="edit" aspectratio="t"/>
           </v:shapetype>
-          <v:shape id="_x0000_i1025" type="#_x0000_t75" style="width:468pt;height:177.75pt" o:ole="">
+          <v:shape id="_x0000_i1025" type="#_x0000_t75" style="width:467.85pt;height:177.15pt" o:ole="">
             <v:imagedata r:id="rId7" o:title=""/>
           </v:shape>
-          <o:OLEObject Type="Embed" ProgID="Visio.Drawing.15" ShapeID="_x0000_i1025" DrawAspect="Content" ObjectID="_1737867401" r:id="rId8"/>
+          <o:OLEObject Type="Embed" ProgID="Visio.Drawing.15" ShapeID="_x0000_i1025" DrawAspect="Content" ObjectID="_1740373823" r:id="rId8"/>
         </w:object>
       </w:r>
     </w:p>
@@ -2109,7 +3231,9 @@
     <w:sectPr>
       <w:pgSz w:w="12240" w:h="15840"/>
       <w:pgMar w:top="1440" w:right="1440" w:bottom="1440" w:left="1440" w:header="720" w:footer="720" w:gutter="0"/>
+      <w:pgNumType w:start="0"/>
       <w:cols w:space="720"/>
+      <w:titlePg/>
       <w:docGrid w:linePitch="360"/>
     </w:sectPr>
   </w:body>
@@ -3610,6 +4734,29 @@
       </w:tblBorders>
     </w:tblPr>
   </w:style>
+  <w:style w:type="paragraph" w:styleId="NoSpacing">
+    <w:name w:val="No Spacing"/>
+    <w:link w:val="NoSpacingChar"/>
+    <w:uiPriority w:val="1"/>
+    <w:qFormat/>
+    <w:rsid w:val="002371CF"/>
+    <w:pPr>
+      <w:spacing w:after="0" w:line="240" w:lineRule="auto"/>
+    </w:pPr>
+    <w:rPr>
+      <w:rFonts w:eastAsiaTheme="minorEastAsia"/>
+    </w:rPr>
+  </w:style>
+  <w:style w:type="character" w:customStyle="1" w:styleId="NoSpacingChar">
+    <w:name w:val="No Spacing Char"/>
+    <w:basedOn w:val="DefaultParagraphFont"/>
+    <w:link w:val="NoSpacing"/>
+    <w:uiPriority w:val="1"/>
+    <w:rsid w:val="002371CF"/>
+    <w:rPr>
+      <w:rFonts w:eastAsiaTheme="minorEastAsia"/>
+    </w:rPr>
+  </w:style>
 </w:styles>
 </file>
 

</xml_diff>

<commit_message>
15 maret sebelum pulang
</commit_message>
<xml_diff>
--- a/2021 DEBI TOMIKA/III. SISTEM INFORMASI DAN MULTIMEDIA/III.A. Sistem Informasi/1. III.A.1. Dokumen Usulan Pembangunan SICAKEP.docx
+++ b/2021 DEBI TOMIKA/III. SISTEM INFORMASI DAN MULTIMEDIA/III.A. Sistem Informasi/1. III.A.1. Dokumen Usulan Pembangunan SICAKEP.docx
@@ -5,7 +5,10 @@
     <w:sdt>
       <w:sdtPr>
         <w:rPr>
+          <w:rFonts w:eastAsiaTheme="minorHAnsi"/>
+          <w:noProof/>
           <w:sz w:val="2"/>
+          <w:lang w:val="en-ID"/>
         </w:rPr>
         <w:id w:val="1306894605"/>
         <w:docPartObj>
@@ -15,13 +18,10 @@
       </w:sdtPr>
       <w:sdtEndPr>
         <w:rPr>
-          <w:rFonts w:eastAsiaTheme="minorHAnsi"/>
           <w:b/>
           <w:bCs/>
-          <w:noProof/>
-          <w:sz w:val="24"/>
-          <w:szCs w:val="24"/>
-          <w:lang w:val="en-ID"/>
+          <w:sz w:val="24"/>
+          <w:szCs w:val="24"/>
         </w:rPr>
       </w:sdtEndPr>
       <w:sdtContent>
@@ -2871,7 +2871,7 @@
           <v:shape id="_x0000_i1025" type="#_x0000_t75" style="width:467.85pt;height:177.15pt" o:ole="">
             <v:imagedata r:id="rId7" o:title=""/>
           </v:shape>
-          <o:OLEObject Type="Embed" ProgID="Visio.Drawing.15" ShapeID="_x0000_i1025" DrawAspect="Content" ObjectID="_1740373823" r:id="rId8"/>
+          <o:OLEObject Type="Embed" ProgID="Visio.Drawing.15" ShapeID="_x0000_i1025" DrawAspect="Content" ObjectID="_1740402352" r:id="rId8"/>
         </w:object>
       </w:r>
     </w:p>
@@ -2950,7 +2950,16 @@
           <w:sz w:val="24"/>
           <w:szCs w:val="24"/>
         </w:rPr>
-        <w:t>Usulan Inovasi</w:t>
+        <w:t xml:space="preserve">Usulan </w:t>
+      </w:r>
+      <w:r>
+        <w:rPr>
+          <w:b/>
+          <w:bCs/>
+          <w:sz w:val="24"/>
+          <w:szCs w:val="24"/>
+        </w:rPr>
+        <w:t>Solusi</w:t>
       </w:r>
     </w:p>
     <w:p>

</xml_diff>